<commit_message>
create profile page template
</commit_message>
<xml_diff>
--- a/Unapathy Documentation.docx
+++ b/Unapathy Documentation.docx
@@ -8,12 +8,14 @@
           <w:b/>
         </w:rPr>
       </w:pPr>
+      <w:proofErr w:type="spellStart"/>
       <w:r>
         <w:rPr>
           <w:b/>
         </w:rPr>
         <w:t>Unapathy</w:t>
       </w:r>
+      <w:proofErr w:type="spellEnd"/>
     </w:p>
     <w:p>
       <w:pPr>
@@ -191,8 +193,13 @@
         </w:numPr>
       </w:pPr>
       <w:r>
-        <w:t>Vanilla Javascript</w:t>
-      </w:r>
+        <w:t xml:space="preserve">Vanilla </w:t>
+      </w:r>
+      <w:proofErr w:type="spellStart"/>
+      <w:r>
+        <w:t>Javascript</w:t>
+      </w:r>
+      <w:proofErr w:type="spellEnd"/>
     </w:p>
     <w:p>
       <w:pPr>
@@ -222,8 +229,13 @@
       </w:r>
     </w:p>
     <w:p>
-      <w:r>
-        <w:t>Unapathy is all about providing the information necessary for active citizens to make the right decisions about their representatives. We seek to consolidate information from a variety of sources in one platform.</w:t>
+      <w:proofErr w:type="spellStart"/>
+      <w:r>
+        <w:t>Unapathy</w:t>
+      </w:r>
+      <w:proofErr w:type="spellEnd"/>
+      <w:r>
+        <w:t xml:space="preserve"> is all about providing the information necessary for active citizens to make the right decisions about their representatives. We seek to consolidate information from a variety of sources in one platform.</w:t>
       </w:r>
     </w:p>
     <w:p/>
@@ -284,16 +296,11 @@
       <w:r>
         <w:t>party</w:t>
       </w:r>
-      <w:bookmarkStart w:id="0" w:name="_GoBack"/>
-      <w:bookmarkEnd w:id="0"/>
-      <w:r>
-        <w:t>. We just want to see more responsible representati</w:t>
-      </w:r>
-      <w:r>
-        <w:t xml:space="preserve">on </w:t>
-      </w:r>
-      <w:r>
-        <w:t xml:space="preserve">that works for the people </w:t>
+      <w:r>
+        <w:t>. We just want to see responsible representati</w:t>
+      </w:r>
+      <w:r>
+        <w:t>on from those elected to serve us, Kenyans.</w:t>
       </w:r>
     </w:p>
     <w:p>
@@ -314,7 +321,15 @@
         </w:numPr>
       </w:pPr>
       <w:r>
-        <w:t>Michael Kipchumba (creating main functionalities through Javascript and UI design)</w:t>
+        <w:t xml:space="preserve">Michael Kipchumba (creating main functionalities through </w:t>
+      </w:r>
+      <w:proofErr w:type="spellStart"/>
+      <w:r>
+        <w:t>Javascript</w:t>
+      </w:r>
+      <w:proofErr w:type="spellEnd"/>
+      <w:r>
+        <w:t xml:space="preserve"> and UI design)</w:t>
       </w:r>
     </w:p>
     <w:p>
@@ -326,11 +341,24 @@
         </w:numPr>
       </w:pPr>
       <w:r>
-        <w:t>Francis Mwangi (Handle the profile page(s), the HTML and C</w:t>
+        <w:t xml:space="preserve">Francis </w:t>
+      </w:r>
+      <w:proofErr w:type="spellStart"/>
+      <w:r>
+        <w:t>Mwangi</w:t>
+      </w:r>
+      <w:proofErr w:type="spellEnd"/>
+      <w:r>
+        <w:t xml:space="preserve"> (Handle the profile page(s), the HTML and </w:t>
+      </w:r>
+      <w:proofErr w:type="spellStart"/>
+      <w:r>
+        <w:t>C</w:t>
       </w:r>
       <w:r>
         <w:t>ss</w:t>
       </w:r>
+      <w:proofErr w:type="spellEnd"/>
       <w:r>
         <w:t>)</w:t>
       </w:r>
@@ -344,7 +372,15 @@
         </w:numPr>
       </w:pPr>
       <w:r>
-        <w:t>Cyprian Munene (</w:t>
+        <w:t xml:space="preserve">Cyprian </w:t>
+      </w:r>
+      <w:proofErr w:type="spellStart"/>
+      <w:r>
+        <w:t>Munene</w:t>
+      </w:r>
+      <w:proofErr w:type="spellEnd"/>
+      <w:r>
+        <w:t xml:space="preserve"> (</w:t>
       </w:r>
       <w:r>
         <w:t>Handle data input and validation</w:t>
@@ -384,9 +420,187 @@
     </w:p>
     <w:p>
       <w:pPr>
-        <w:ind w:left="360"/>
-      </w:pPr>
-    </w:p>
+        <w:rPr>
+          <w:b/>
+        </w:rPr>
+      </w:pPr>
+      <w:bookmarkStart w:id="0" w:name="_GoBack"/>
+      <w:proofErr w:type="spellStart"/>
+      <w:r>
+        <w:rPr>
+          <w:b/>
+        </w:rPr>
+        <w:t>Unapathy</w:t>
+      </w:r>
+      <w:proofErr w:type="spellEnd"/>
+      <w:r>
+        <w:rPr>
+          <w:b/>
+        </w:rPr>
+        <w:t xml:space="preserve"> </w:t>
+      </w:r>
+    </w:p>
+    <w:p>
+      <w:pPr>
+        <w:rPr>
+          <w:b/>
+        </w:rPr>
+      </w:pPr>
+      <w:r>
+        <w:rPr>
+          <w:b/>
+        </w:rPr>
+        <w:t>3</w:t>
+      </w:r>
+      <w:r>
+        <w:rPr>
+          <w:b/>
+          <w:vertAlign w:val="superscript"/>
+        </w:rPr>
+        <w:t>rd</w:t>
+      </w:r>
+      <w:r>
+        <w:rPr>
+          <w:b/>
+        </w:rPr>
+        <w:t xml:space="preserve"> Standup</w:t>
+      </w:r>
+    </w:p>
+    <w:p>
+      <w:pPr>
+        <w:rPr>
+          <w:b/>
+        </w:rPr>
+      </w:pPr>
+    </w:p>
+    <w:p>
+      <w:pPr>
+        <w:rPr>
+          <w:b/>
+        </w:rPr>
+      </w:pPr>
+      <w:r>
+        <w:rPr>
+          <w:b/>
+        </w:rPr>
+        <w:t>Yesterday’s accomplishments</w:t>
+      </w:r>
+    </w:p>
+    <w:p>
+      <w:pPr>
+        <w:pStyle w:val="ListParagraph"/>
+        <w:numPr>
+          <w:ilvl w:val="0"/>
+          <w:numId w:val="2"/>
+        </w:numPr>
+        <w:rPr>
+          <w:b/>
+        </w:rPr>
+      </w:pPr>
+      <w:r>
+        <w:t>Built a landing page and about page.</w:t>
+      </w:r>
+    </w:p>
+    <w:p>
+      <w:pPr>
+        <w:pStyle w:val="ListParagraph"/>
+        <w:numPr>
+          <w:ilvl w:val="0"/>
+          <w:numId w:val="2"/>
+        </w:numPr>
+        <w:rPr>
+          <w:b/>
+        </w:rPr>
+      </w:pPr>
+      <w:r>
+        <w:t>Collected data for representatives’ profiles.</w:t>
+      </w:r>
+    </w:p>
+    <w:p>
+      <w:pPr>
+        <w:pStyle w:val="ListParagraph"/>
+        <w:numPr>
+          <w:ilvl w:val="0"/>
+          <w:numId w:val="2"/>
+        </w:numPr>
+        <w:rPr>
+          <w:b/>
+        </w:rPr>
+      </w:pPr>
+      <w:r>
+        <w:t>Came up with a final design for the profile page.</w:t>
+      </w:r>
+    </w:p>
+    <w:p>
+      <w:pPr>
+        <w:rPr>
+          <w:b/>
+        </w:rPr>
+      </w:pPr>
+    </w:p>
+    <w:p>
+      <w:pPr>
+        <w:rPr>
+          <w:b/>
+        </w:rPr>
+      </w:pPr>
+      <w:r>
+        <w:rPr>
+          <w:b/>
+        </w:rPr>
+        <w:t>Today’s tasks</w:t>
+      </w:r>
+    </w:p>
+    <w:p>
+      <w:pPr>
+        <w:pStyle w:val="ListParagraph"/>
+        <w:numPr>
+          <w:ilvl w:val="0"/>
+          <w:numId w:val="2"/>
+        </w:numPr>
+        <w:rPr>
+          <w:b/>
+        </w:rPr>
+      </w:pPr>
+      <w:r>
+        <w:t xml:space="preserve">Work </w:t>
+      </w:r>
+      <w:r>
+        <w:t>on the contact page.</w:t>
+      </w:r>
+    </w:p>
+    <w:p>
+      <w:pPr>
+        <w:pStyle w:val="ListParagraph"/>
+        <w:numPr>
+          <w:ilvl w:val="0"/>
+          <w:numId w:val="2"/>
+        </w:numPr>
+        <w:rPr>
+          <w:b/>
+        </w:rPr>
+      </w:pPr>
+      <w:r>
+        <w:t>Build the profile page template</w:t>
+      </w:r>
+    </w:p>
+    <w:p>
+      <w:pPr>
+        <w:pStyle w:val="ListParagraph"/>
+        <w:numPr>
+          <w:ilvl w:val="0"/>
+          <w:numId w:val="2"/>
+        </w:numPr>
+        <w:rPr>
+          <w:b/>
+        </w:rPr>
+      </w:pPr>
+      <w:r>
+        <w:t>Work on terms and agreement, plus legal.</w:t>
+      </w:r>
+    </w:p>
+    <w:bookmarkEnd w:id="0"/>
+    <w:p/>
     <w:sectPr>
       <w:pgSz w:w="12240" w:h="15840"/>
       <w:pgMar w:top="1440" w:right="1440" w:bottom="1440" w:left="1440" w:header="720" w:footer="720" w:gutter="0"/>

</xml_diff>

<commit_message>
finish coming up with profile page template
</commit_message>
<xml_diff>
--- a/Unapathy Documentation.docx
+++ b/Unapathy Documentation.docx
@@ -235,7 +235,10 @@
       </w:r>
       <w:proofErr w:type="spellEnd"/>
       <w:r>
-        <w:t xml:space="preserve"> is all about providing the information necessary for active citizens to make the right decisions about their representatives. We seek to consolidate information from a variety of sources in one platform.</w:t>
+        <w:t xml:space="preserve"> is all about providing the information necessary for active citizens to make the right decisions about their representatives. We seek to consolidate information from a var</w:t>
+      </w:r>
+      <w:r>
+        <w:t>iety of sources in one platform so that people can access it easily.</w:t>
       </w:r>
     </w:p>
     <w:p/>
@@ -425,6 +428,14 @@
         </w:rPr>
       </w:pPr>
       <w:bookmarkStart w:id="0" w:name="_GoBack"/>
+      <w:bookmarkEnd w:id="0"/>
+    </w:p>
+    <w:p>
+      <w:pPr>
+        <w:rPr>
+          <w:b/>
+        </w:rPr>
+      </w:pPr>
       <w:proofErr w:type="spellStart"/>
       <w:r>
         <w:rPr>
@@ -450,14 +461,7 @@
         <w:rPr>
           <w:b/>
         </w:rPr>
-        <w:t>3</w:t>
-      </w:r>
-      <w:r>
-        <w:rPr>
-          <w:b/>
-          <w:vertAlign w:val="superscript"/>
-        </w:rPr>
-        <w:t>rd</w:t>
+        <w:t>4th</w:t>
       </w:r>
       <w:r>
         <w:rPr>
@@ -472,13 +476,6 @@
           <w:b/>
         </w:rPr>
       </w:pPr>
-    </w:p>
-    <w:p>
-      <w:pPr>
-        <w:rPr>
-          <w:b/>
-        </w:rPr>
-      </w:pPr>
       <w:r>
         <w:rPr>
           <w:b/>
@@ -498,7 +495,7 @@
         </w:rPr>
       </w:pPr>
       <w:r>
-        <w:t>Built a landing page and about page.</w:t>
+        <w:t>Finished working on the terms and agreements for our website.</w:t>
       </w:r>
     </w:p>
     <w:p>
@@ -513,7 +510,20 @@
         </w:rPr>
       </w:pPr>
       <w:r>
-        <w:t>Collected data for representatives’ profiles.</w:t>
+        <w:t>Came up with a template</w:t>
+      </w:r>
+    </w:p>
+    <w:p>
+      <w:pPr>
+        <w:rPr>
+          <w:b/>
+        </w:rPr>
+      </w:pPr>
+      <w:r>
+        <w:rPr>
+          <w:b/>
+        </w:rPr>
+        <w:t>Today’s tasks</w:t>
       </w:r>
     </w:p>
     <w:p>
@@ -523,32 +533,9 @@
           <w:ilvl w:val="0"/>
           <w:numId w:val="2"/>
         </w:numPr>
-        <w:rPr>
-          <w:b/>
-        </w:rPr>
-      </w:pPr>
-      <w:r>
-        <w:t>Came up with a final design for the profile page.</w:t>
-      </w:r>
-    </w:p>
-    <w:p>
-      <w:pPr>
-        <w:rPr>
-          <w:b/>
-        </w:rPr>
-      </w:pPr>
-    </w:p>
-    <w:p>
-      <w:pPr>
-        <w:rPr>
-          <w:b/>
-        </w:rPr>
-      </w:pPr>
-      <w:r>
-        <w:rPr>
-          <w:b/>
-        </w:rPr>
-        <w:t>Today’s tasks</w:t>
+      </w:pPr>
+      <w:r>
+        <w:t xml:space="preserve">Finish up on the major functionalities of the website. </w:t>
       </w:r>
     </w:p>
     <w:p>
@@ -558,15 +545,9 @@
           <w:ilvl w:val="0"/>
           <w:numId w:val="2"/>
         </w:numPr>
-        <w:rPr>
-          <w:b/>
-        </w:rPr>
-      </w:pPr>
-      <w:r>
-        <w:t xml:space="preserve">Work </w:t>
-      </w:r>
-      <w:r>
-        <w:t>on the contact page.</w:t>
+      </w:pPr>
+      <w:r>
+        <w:t>Populating the website with data.</w:t>
       </w:r>
     </w:p>
     <w:p>
@@ -576,30 +557,27 @@
           <w:ilvl w:val="0"/>
           <w:numId w:val="2"/>
         </w:numPr>
-        <w:rPr>
-          <w:b/>
-        </w:rPr>
-      </w:pPr>
-      <w:r>
-        <w:t>Build the profile page template</w:t>
-      </w:r>
-    </w:p>
-    <w:p>
-      <w:pPr>
-        <w:pStyle w:val="ListParagraph"/>
-        <w:numPr>
-          <w:ilvl w:val="0"/>
-          <w:numId w:val="2"/>
-        </w:numPr>
-        <w:rPr>
-          <w:b/>
-        </w:rPr>
-      </w:pPr>
-      <w:r>
-        <w:t>Work on terms and agreement, plus legal.</w:t>
-      </w:r>
-    </w:p>
-    <w:bookmarkEnd w:id="0"/>
+      </w:pPr>
+      <w:r>
+        <w:t>Polish up the website</w:t>
+      </w:r>
+    </w:p>
+    <w:p>
+      <w:pPr>
+        <w:rPr>
+          <w:b/>
+        </w:rPr>
+      </w:pPr>
+    </w:p>
+    <w:p>
+      <w:pPr>
+        <w:rPr>
+          <w:b/>
+        </w:rPr>
+      </w:pPr>
+    </w:p>
+    <w:p/>
+    <w:p/>
     <w:p/>
     <w:sectPr>
       <w:pgSz w:w="12240" w:h="15840"/>

</xml_diff>